<commit_message>
Update Randomization Schema Project.docx
</commit_message>
<xml_diff>
--- a/Randomization Code/Randomization Schema Project.docx
+++ b/Randomization Code/Randomization Schema Project.docx
@@ -45,10 +45,12 @@
       <w:r>
         <w:t xml:space="preserve"> S subjects at T sites in blocks of B where randomization is N:D </w:t>
       </w:r>
+      <w:proofErr w:type="spellStart"/>
       <w:proofErr w:type="gramStart"/>
       <w:r>
         <w:t>treatment:control</w:t>
       </w:r>
+      <w:proofErr w:type="spellEnd"/>
       <w:proofErr w:type="gramEnd"/>
     </w:p>
     <w:p>
@@ -62,10 +64,12 @@
       <w:r>
         <w:t xml:space="preserve">Example 1:  30 subjects at site one in blocks of 6 where randomization is 1:1 </w:t>
       </w:r>
+      <w:proofErr w:type="spellStart"/>
       <w:proofErr w:type="gramStart"/>
       <w:r>
         <w:t>treatment:control</w:t>
       </w:r>
+      <w:proofErr w:type="spellEnd"/>
       <w:proofErr w:type="gramEnd"/>
     </w:p>
     <w:p>
@@ -119,10 +123,12 @@
       <w:r>
         <w:t xml:space="preserve">Example 2:  48 subjects at each of two sites in blocks of 12 where randomization is 3:1 </w:t>
       </w:r>
+      <w:proofErr w:type="spellStart"/>
       <w:proofErr w:type="gramStart"/>
       <w:r>
         <w:t>treatment:control</w:t>
       </w:r>
+      <w:proofErr w:type="spellEnd"/>
       <w:proofErr w:type="gramEnd"/>
     </w:p>
     <w:p>
@@ -297,9 +303,9 @@
           <w:sz w:val="20"/>
           <w:szCs w:val="20"/>
         </w:rPr>
-        <w:t>?set</w:t>
-      </w:r>
-      <w:proofErr w:type="gramEnd"/>
+        <w:t>?</w:t>
+      </w:r>
+      <w:proofErr w:type="spellStart"/>
       <w:r>
         <w:rPr>
           <w:rFonts w:ascii="Arial" w:hAnsi="Arial" w:cs="Arial"/>
@@ -307,17 +313,9 @@
           <w:sz w:val="20"/>
           <w:szCs w:val="20"/>
         </w:rPr>
-        <w:t>.seed() in R will give you some information</w:t>
-      </w:r>
-    </w:p>
-    <w:p>
-      <w:pPr>
-        <w:pStyle w:val="ListParagraph"/>
-        <w:numPr>
-          <w:ilvl w:val="1"/>
-          <w:numId w:val="10"/>
-        </w:numPr>
-      </w:pPr>
+        <w:t>set</w:t>
+      </w:r>
+      <w:proofErr w:type="gramEnd"/>
       <w:r>
         <w:rPr>
           <w:rFonts w:ascii="Arial" w:hAnsi="Arial" w:cs="Arial"/>
@@ -325,7 +323,55 @@
           <w:sz w:val="20"/>
           <w:szCs w:val="20"/>
         </w:rPr>
-        <w:t>Call streaminit (); in SAS may be helpful</w:t>
+        <w:t>.seed</w:t>
+      </w:r>
+      <w:proofErr w:type="spellEnd"/>
+      <w:r>
+        <w:rPr>
+          <w:rFonts w:ascii="Arial" w:hAnsi="Arial" w:cs="Arial"/>
+          <w:color w:val="242729"/>
+          <w:sz w:val="20"/>
+          <w:szCs w:val="20"/>
+        </w:rPr>
+        <w:t>() in R will give you some information</w:t>
+      </w:r>
+    </w:p>
+    <w:p>
+      <w:pPr>
+        <w:pStyle w:val="ListParagraph"/>
+        <w:numPr>
+          <w:ilvl w:val="1"/>
+          <w:numId w:val="10"/>
+        </w:numPr>
+      </w:pPr>
+      <w:r>
+        <w:rPr>
+          <w:rFonts w:ascii="Arial" w:hAnsi="Arial" w:cs="Arial"/>
+          <w:color w:val="242729"/>
+          <w:sz w:val="20"/>
+          <w:szCs w:val="20"/>
+        </w:rPr>
+        <w:t xml:space="preserve">Call </w:t>
+      </w:r>
+      <w:proofErr w:type="spellStart"/>
+      <w:r>
+        <w:rPr>
+          <w:rFonts w:ascii="Arial" w:hAnsi="Arial" w:cs="Arial"/>
+          <w:color w:val="242729"/>
+          <w:sz w:val="20"/>
+          <w:szCs w:val="20"/>
+        </w:rPr>
+        <w:t>streaminit</w:t>
+      </w:r>
+      <w:proofErr w:type="spellEnd"/>
+      <w:r>
+        <w:rPr>
+          <w:rFonts w:ascii="Arial" w:hAnsi="Arial" w:cs="Arial"/>
+          <w:color w:val="242729"/>
+          <w:sz w:val="20"/>
+          <w:szCs w:val="20"/>
+        </w:rPr>
+        <w:t xml:space="preserve"> (); in SAS may be helpful</w:t>
       </w:r>
     </w:p>
     <w:p>
@@ -392,8 +438,13 @@
           <w:numId w:val="10"/>
         </w:numPr>
       </w:pPr>
-      <w:r>
-        <w:t>randomizeR in R</w:t>
+      <w:proofErr w:type="spellStart"/>
+      <w:r>
+        <w:t>randomizeR</w:t>
+      </w:r>
+      <w:proofErr w:type="spellEnd"/>
+      <w:r>
+        <w:t xml:space="preserve"> in R</w:t>
       </w:r>
     </w:p>
     <w:p>

</xml_diff>